<commit_message>
Added problems 12-16, edited problem descriptions
</commit_message>
<xml_diff>
--- a/05_Subqueries and JOINs/Subqueries-and-JOINs-Exercises.docx
+++ b/05_Subqueries and JOINs/Subqueries-and-JOINs-Exercises.docx
@@ -7144,25 +7144,12 @@
     </w:tbl>
     <w:p>
       <w:pPr>
-        <w:rPr>
-          <w:rFonts w:eastAsiaTheme="majorEastAsia" w:cstheme="majorBidi"/>
-          <w:b/>
-          <w:bCs/>
-          <w:color w:val="7C380A"/>
-          <w:sz w:val="36"/>
-          <w:szCs w:val="36"/>
+        <w:pStyle w:val="Heading2"/>
+        <w:rPr>
           <w:lang w:val="bg-BG"/>
         </w:rPr>
       </w:pPr>
       <w:r>
-        <w:rPr>
-          <w:rFonts w:eastAsiaTheme="majorEastAsia" w:cstheme="majorBidi"/>
-          <w:b/>
-          <w:bCs/>
-          <w:color w:val="7C380A"/>
-          <w:sz w:val="36"/>
-          <w:szCs w:val="36"/>
-        </w:rPr>
         <w:t>Countries Without Any Mountains</w:t>
       </w:r>
     </w:p>
@@ -8904,21 +8891,12 @@
                             </w:rPr>
                             <w:t xml:space="preserve">© </w:t>
                           </w:r>
-                          <w:proofErr w:type="spellStart"/>
                           <w:r>
                             <w:rPr>
                               <w:sz w:val="17"/>
                               <w:szCs w:val="17"/>
                             </w:rPr>
-                            <w:t>SoftUni</w:t>
-                          </w:r>
-                          <w:proofErr w:type="spellEnd"/>
-                          <w:r>
-                            <w:rPr>
-                              <w:sz w:val="17"/>
-                              <w:szCs w:val="17"/>
-                            </w:rPr>
-                            <w:t xml:space="preserve"> – </w:t>
+                            <w:t xml:space="preserve">SoftUni – </w:t>
                           </w:r>
                           <w:hyperlink r:id="rId1" w:history="1">
                             <w:r>

</xml_diff>